<commit_message>
maj des spec fonctionelles
</commit_message>
<xml_diff>
--- a/specifications/Specifications fonctionelles.docx
+++ b/specifications/Specifications fonctionelles.docx
@@ -131,7 +131,13 @@
       </w:r>
       <w:proofErr w:type="spellEnd"/>
       <w:r>
-        <w:t>, sauf rôle de la petite fille qui a dû être adapté au format numérique. Nous avons opté pour la solution de mettre à disposition un bouton qui aura comme effet d’afficher le chat des loups-garous.</w:t>
+        <w:t xml:space="preserve">, sauf rôle de la petite fille qui a dû être adapté au format numérique. Nous avons opté pour la solution de mettre à disposition un bouton qui aura comme effet d’afficher le </w:t>
+      </w:r>
+      <w:r>
+        <w:t>t</w:t>
+      </w:r>
+      <w:r>
+        <w:t>chat des loups-garous.</w:t>
       </w:r>
     </w:p>
     <w:p/>
@@ -344,7 +350,13 @@
     </w:p>
     <w:p>
       <w:r>
-        <w:t>La partie de jeu s’arrêtera automatiquement lorsqu’il n’y aura plus de joueur vivant appartenant à l’équipe des villageois ou des loups-garous. Un message sera envoyé dans le chat, annonçant la fin de la partie ainsi que l’équipe victorieuse.</w:t>
+        <w:t xml:space="preserve">La partie de jeu s’arrêtera automatiquement lorsqu’il n’y aura plus de joueur vivant appartenant à l’équipe des villageois ou des loups-garous. Un message sera envoyé dans le </w:t>
+      </w:r>
+      <w:r>
+        <w:t>t</w:t>
+      </w:r>
+      <w:r>
+        <w:t>chat, annonçant la fin de la partie ainsi que l’équipe victorieuse.</w:t>
       </w:r>
     </w:p>
     <w:p/>
@@ -472,7 +484,13 @@
     </w:p>
     <w:p>
       <w:r>
-        <w:t>Tous les joueurs auront également une liste de tous les pseudos participants à la partie, ainsi que leur état dans celle-ci (mort ou vivant). Un chat de jeu sera également disponible pour que les joueurs puissent communiquer directement par l’interface.</w:t>
+        <w:t xml:space="preserve">Tous les joueurs auront également une liste de tous les pseudos participants à la partie, ainsi que leur état dans celle-ci (mort ou vivant). Un </w:t>
+      </w:r>
+      <w:r>
+        <w:t>t</w:t>
+      </w:r>
+      <w:r>
+        <w:t>chat de jeu sera également disponible pour que les joueurs puissent communiquer directement par l’interface.</w:t>
       </w:r>
     </w:p>
     <w:p>
@@ -1191,7 +1209,13 @@
         <w:t xml:space="preserve"> le</w:t>
       </w:r>
       <w:r>
-        <w:t xml:space="preserve"> temps restant pour l’évènement en cours (ex : Vote du village avec chat actif)</w:t>
+        <w:t xml:space="preserve"> temps restant pour l’évènement en cours (ex : Vote du village avec </w:t>
+      </w:r>
+      <w:r>
+        <w:t>t</w:t>
+      </w:r>
+      <w:r>
+        <w:t>chat actif)</w:t>
       </w:r>
       <w:r>
         <w:t>.</w:t>
@@ -1292,13 +1316,24 @@
       </w:r>
       <w:r>
         <w:tab/>
-        <w:t>Chat : Sur le côté droite se trouve l</w:t>
+      </w:r>
+      <w:r>
+        <w:t>Tc</w:t>
+      </w:r>
+      <w:r>
+        <w:t>hat : Sur le côté droite se trouve l</w:t>
       </w:r>
       <w:r>
         <w:t>e</w:t>
       </w:r>
       <w:r>
-        <w:t xml:space="preserve"> chat des joueurs</w:t>
+        <w:t xml:space="preserve"> </w:t>
+      </w:r>
+      <w:r>
+        <w:t>t</w:t>
+      </w:r>
+      <w:r>
+        <w:t>chat des joueurs</w:t>
       </w:r>
       <w:r>
         <w:t xml:space="preserve">, disponible uniquement le jour pour le village et aussi la nuit lors du tour </w:t>
@@ -1331,7 +1366,13 @@
         <w:t xml:space="preserve">Action des joueurs : </w:t>
       </w:r>
       <w:r>
-        <w:t>A la gauche du chat, se trouve</w:t>
+        <w:t xml:space="preserve">A la gauche du </w:t>
+      </w:r>
+      <w:r>
+        <w:t>t</w:t>
+      </w:r>
+      <w:r>
+        <w:t>chat, se trouve</w:t>
       </w:r>
       <w:r>
         <w:t xml:space="preserve"> la liste des joueurs pour que les joueurs ayant </w:t>
@@ -1616,7 +1657,13 @@
         <w:t>Voyante</w:t>
       </w:r>
       <w:r>
-        <w:t> : Peut cliquer sur le pseudo du joueur cible, recevra par le biais du chat le rôle du joueur en question.</w:t>
+        <w:t xml:space="preserve"> : Peut cliquer sur le pseudo du joueur cible, recevra par le biais du </w:t>
+      </w:r>
+      <w:r>
+        <w:t>t</w:t>
+      </w:r>
+      <w:r>
+        <w:t>chat le rôle du joueur en question.</w:t>
       </w:r>
       <w:r>
         <w:br/>
@@ -1632,7 +1679,13 @@
         <w:t>Petite-Fille</w:t>
       </w:r>
       <w:r>
-        <w:t xml:space="preserve"> : A à disposition lors du tour des loups, un bouton au centre de l’interface. Elle pourra voir le chat des loups </w:t>
+        <w:t xml:space="preserve"> : A à disposition lors du tour des loups, un bouton au centre de l’interface. Elle pourra voir le </w:t>
+      </w:r>
+      <w:r>
+        <w:t>t</w:t>
+      </w:r>
+      <w:r>
+        <w:t xml:space="preserve">chat des loups </w:t>
       </w:r>
       <w:r>
         <w:t xml:space="preserve">sans moyens de les identifier </w:t>
@@ -1651,7 +1704,153 @@
         <w:t xml:space="preserve"> </w:t>
       </w:r>
     </w:p>
+    <w:p>
+      <w:pPr>
+        <w:ind w:left="1416" w:hanging="708"/>
+      </w:pPr>
+    </w:p>
+    <w:p>
+      <w:pPr>
+        <w:pStyle w:val="Paragraphedeliste"/>
+        <w:numPr>
+          <w:ilvl w:val="0"/>
+          <w:numId w:val="4"/>
+        </w:numPr>
+        <w:rPr>
+          <w:b/>
+          <w:bCs/>
+        </w:rPr>
+      </w:pPr>
+      <w:r>
+        <w:rPr>
+          <w:b/>
+          <w:bCs/>
+        </w:rPr>
+        <w:t>Compatibilité support :</w:t>
+      </w:r>
+    </w:p>
     <w:p/>
+    <w:p>
+      <w:r>
+        <w:t>-Ordinateur de bureau</w:t>
+      </w:r>
+    </w:p>
+    <w:p>
+      <w:r>
+        <w:t>-Ordinateur portable</w:t>
+      </w:r>
+    </w:p>
+    <w:p/>
+    <w:p>
+      <w:pPr>
+        <w:pStyle w:val="Paragraphedeliste"/>
+        <w:numPr>
+          <w:ilvl w:val="0"/>
+          <w:numId w:val="4"/>
+        </w:numPr>
+        <w:rPr>
+          <w:b/>
+          <w:bCs/>
+        </w:rPr>
+      </w:pPr>
+      <w:r>
+        <w:rPr>
+          <w:b/>
+          <w:bCs/>
+        </w:rPr>
+        <w:t>Compatibilité OS :</w:t>
+      </w:r>
+    </w:p>
+    <w:p/>
+    <w:p>
+      <w:r>
+        <w:t>-Windows</w:t>
+      </w:r>
+    </w:p>
+    <w:p>
+      <w:r>
+        <w:t>-Noyaux Linux</w:t>
+      </w:r>
+    </w:p>
+    <w:p>
+      <w:r>
+        <w:t>-</w:t>
+      </w:r>
+      <w:proofErr w:type="spellStart"/>
+      <w:r>
+        <w:t>MacOS</w:t>
+      </w:r>
+      <w:proofErr w:type="spellEnd"/>
+      <w:r>
+        <w:t xml:space="preserve"> (</w:t>
+      </w:r>
+      <w:proofErr w:type="spellStart"/>
+      <w:r>
+        <w:t>maybe</w:t>
+      </w:r>
+      <w:proofErr w:type="spellEnd"/>
+      <w:r>
+        <w:t> ?)</w:t>
+      </w:r>
+    </w:p>
+    <w:p/>
+    <w:p>
+      <w:pPr>
+        <w:pStyle w:val="Paragraphedeliste"/>
+        <w:numPr>
+          <w:ilvl w:val="0"/>
+          <w:numId w:val="4"/>
+        </w:numPr>
+        <w:rPr>
+          <w:b/>
+          <w:bCs/>
+        </w:rPr>
+      </w:pPr>
+      <w:r>
+        <w:rPr>
+          <w:b/>
+          <w:bCs/>
+        </w:rPr>
+        <w:t>Version python</w:t>
+      </w:r>
+      <w:r>
+        <w:rPr>
+          <w:b/>
+          <w:bCs/>
+        </w:rPr>
+        <w:t> requise :</w:t>
+      </w:r>
+    </w:p>
+    <w:p>
+      <w:pPr>
+        <w:rPr>
+          <w:b/>
+          <w:bCs/>
+        </w:rPr>
+      </w:pPr>
+    </w:p>
+    <w:p>
+      <w:r>
+        <w:t>-Python 3.10</w:t>
+      </w:r>
+    </w:p>
+    <w:p/>
+    <w:p>
+      <w:pPr>
+        <w:rPr>
+          <w:b/>
+          <w:bCs/>
+        </w:rPr>
+      </w:pPr>
+    </w:p>
+    <w:p>
+      <w:pPr>
+        <w:rPr>
+          <w:b/>
+          <w:bCs/>
+        </w:rPr>
+      </w:pPr>
+    </w:p>
     <w:sectPr>
       <w:pgSz w:w="11906" w:h="16838"/>
       <w:pgMar w:top="1417" w:right="1417" w:bottom="1417" w:left="1417" w:header="708" w:footer="708" w:gutter="0"/>
@@ -3596,6 +3795,7 @@
   <w:style w:type="character" w:default="1" w:styleId="Policepardfaut">
     <w:name w:val="Default Paragraph Font"/>
     <w:uiPriority w:val="1"/>
+    <w:semiHidden/>
     <w:unhideWhenUsed/>
   </w:style>
   <w:style w:type="table" w:default="1" w:styleId="TableauNormal">

</xml_diff>